<commit_message>
Added more info on Tesseract
</commit_message>
<xml_diff>
--- a/Python Project Log.docx
+++ b/Python Project Log.docx
@@ -11,9 +11,21 @@
         </w:numPr>
       </w:pPr>
       <w:r>
-        <w:t xml:space="preserve">Lack of info on the internet about </w:t>
-      </w:r>
-      <w:r>
+        <w:t xml:space="preserve">Lack of info on the </w:t>
+      </w:r>
+      <w:r>
+        <w:rPr>
+          <w:sz w:val="28"/>
+        </w:rPr>
+        <w:t xml:space="preserve">internet </w:t>
+      </w:r>
+      <w:r>
+        <w:t xml:space="preserve">about </w:t>
+      </w:r>
+      <w:r>
+        <w:rPr>
+          <w:sz w:val="32"/>
+        </w:rPr>
         <w:t>pytesseract</w:t>
       </w:r>
     </w:p>
@@ -26,7 +38,16 @@
         </w:numPr>
       </w:pPr>
       <w:r>
-        <w:t>Python-tesseract is a wrapper for Google’s Tesseract-OCR Engine.</w:t>
+        <w:t xml:space="preserve">Python-tesseract is a wrapper for </w:t>
+      </w:r>
+      <w:r>
+        <w:rPr>
+          <w:highlight w:val="yellow"/>
+        </w:rPr>
+        <w:t>Google’s</w:t>
+      </w:r>
+      <w:r>
+        <w:t xml:space="preserve"> Tesseract-OCR Engine.</w:t>
       </w:r>
     </w:p>
     <w:p>
@@ -217,10 +238,7 @@
         </w:numPr>
       </w:pPr>
       <w:r>
-        <w:t xml:space="preserve">Install CV2 - </w:t>
-      </w:r>
-      <w:r>
-        <w:t>OpenCV on Wheels</w:t>
+        <w:t>Install CV2 - OpenCV on Wheels</w:t>
       </w:r>
     </w:p>
     <w:p>
@@ -291,7 +309,13 @@
         </w:numPr>
       </w:pPr>
       <w:r>
-        <w:t xml:space="preserve">Install Tesseract </w:t>
+        <w:t xml:space="preserve">Install </w:t>
+      </w:r>
+      <w:r>
+        <w:rPr>
+          <w:sz w:val="32"/>
+        </w:rPr>
+        <w:t xml:space="preserve">Tesseract </w:t>
       </w:r>
       <w:r>
         <w:t xml:space="preserve">- </w:t>
@@ -341,6 +365,81 @@
       <w:pPr>
         <w:pStyle w:val="ListParagraph"/>
         <w:numPr>
+          <w:ilvl w:val="1"/>
+          <w:numId w:val="1"/>
+        </w:numPr>
+      </w:pPr>
+      <w:r>
+        <w:t xml:space="preserve">Developed by google in </w:t>
+      </w:r>
+      <w:r>
+        <w:t>since 2006</w:t>
+      </w:r>
+    </w:p>
+    <w:p>
+      <w:pPr>
+        <w:pStyle w:val="ListParagraph"/>
+        <w:numPr>
+          <w:ilvl w:val="1"/>
+          <w:numId w:val="1"/>
+        </w:numPr>
+      </w:pPr>
+      <w:r>
+        <w:t xml:space="preserve">The </w:t>
+      </w:r>
+      <w:r>
+        <w:rPr>
+          <w:b/>
+        </w:rPr>
+        <w:t>Tesseract engine</w:t>
+      </w:r>
+      <w:r>
+        <w:t xml:space="preserve"> was originally developed as proprietary software at </w:t>
+      </w:r>
+      <w:r>
+        <w:rPr>
+          <w:b/>
+        </w:rPr>
+        <w:t xml:space="preserve">Hewlett Packard </w:t>
+      </w:r>
+      <w:r>
+        <w:t xml:space="preserve">labs in </w:t>
+      </w:r>
+      <w:r>
+        <w:rPr>
+          <w:b/>
+        </w:rPr>
+        <w:t>Bristol, England</w:t>
+      </w:r>
+      <w:r>
+        <w:t xml:space="preserve"> and </w:t>
+      </w:r>
+      <w:r>
+        <w:rPr>
+          <w:b/>
+        </w:rPr>
+        <w:t>Greeley, Colorado</w:t>
+      </w:r>
+      <w:r>
+        <w:t xml:space="preserve"> between </w:t>
+      </w:r>
+      <w:r>
+        <w:rPr>
+          <w:b/>
+        </w:rPr>
+        <w:t>1985 and 1994</w:t>
+      </w:r>
+      <w:r>
+        <w:t>, with some more changes made in 1996 to port to Windows, and some migration from C to C++ in 1998</w:t>
+      </w:r>
+      <w:r>
+        <w:t xml:space="preserve">. </w:t>
+      </w:r>
+    </w:p>
+    <w:p>
+      <w:pPr>
+        <w:pStyle w:val="ListParagraph"/>
+        <w:numPr>
           <w:ilvl w:val="0"/>
           <w:numId w:val="1"/>
         </w:numPr>
@@ -361,10 +460,7 @@
         </w:numPr>
       </w:pPr>
       <w:r>
-        <w:t xml:space="preserve">Response - </w:t>
-      </w:r>
-      <w:r>
-        <w:t>I was aiming for doing it as a human does rather than messing with instructions, you're right though that could potentially be a lot better, but the bot was more a learning exercise than anything else﻿</w:t>
+        <w:t>Response - I was aiming for doing it as a human does rather than messing with instructions, you're right though that could potentially be a lot better, but the bot was more a learning exercise than anything else﻿</w:t>
       </w:r>
     </w:p>
     <w:p>
@@ -479,8 +575,232 @@
           <w:numId w:val="1"/>
         </w:numPr>
       </w:pPr>
+      <w:r>
+        <w:lastRenderedPageBreak/>
+        <w:t>T</w:t>
+      </w:r>
+      <w:r>
+        <w:t>esseract</w:t>
+      </w:r>
+      <w:r>
+        <w:t xml:space="preserve">, </w:t>
+      </w:r>
+      <w:r>
+        <w:t>it</w:t>
+      </w:r>
+      <w:r>
+        <w:t xml:space="preserve"> was initially developed by HP in the 80s and 90s.Recently Google picked up development and improved it a lot. </w:t>
+      </w:r>
+    </w:p>
+    <w:p>
+      <w:pPr>
+        <w:pStyle w:val="ListParagraph"/>
+        <w:numPr>
+          <w:ilvl w:val="0"/>
+          <w:numId w:val="1"/>
+        </w:numPr>
+      </w:pPr>
+      <w:r>
+        <w:t>Using Tesseract on Mac:</w:t>
+      </w:r>
+    </w:p>
+    <w:p>
+      <w:pPr>
+        <w:pStyle w:val="ListParagraph"/>
+        <w:numPr>
+          <w:ilvl w:val="1"/>
+          <w:numId w:val="1"/>
+        </w:numPr>
+        <w:rPr>
+          <w:rFonts w:ascii="Times New Roman" w:hAnsi="Times New Roman" w:cs="Times New Roman"/>
+        </w:rPr>
+      </w:pPr>
+      <w:r>
+        <w:rPr>
+          <w:rFonts w:ascii="Times New Roman" w:hAnsi="Times New Roman" w:cs="Times New Roman"/>
+        </w:rPr>
+        <w:t>brew install tesseract --all-languages</w:t>
+      </w:r>
+    </w:p>
+    <w:p>
+      <w:pPr>
+        <w:pStyle w:val="ListParagraph"/>
+        <w:numPr>
+          <w:ilvl w:val="1"/>
+          <w:numId w:val="1"/>
+        </w:numPr>
+        <w:rPr>
+          <w:rFonts w:ascii="Times New Roman" w:hAnsi="Times New Roman" w:cs="Times New Roman"/>
+        </w:rPr>
+      </w:pPr>
+      <w:r>
+        <w:rPr>
+          <w:rFonts w:ascii="Times New Roman" w:hAnsi="Times New Roman" w:cs="Times New Roman"/>
+        </w:rPr>
+        <w:t xml:space="preserve">tesseract -l </w:t>
+      </w:r>
+      <w:proofErr w:type="spellStart"/>
+      <w:r>
+        <w:rPr>
+          <w:rFonts w:ascii="Times New Roman" w:hAnsi="Times New Roman" w:cs="Times New Roman"/>
+        </w:rPr>
+        <w:t>deu</w:t>
+      </w:r>
+      <w:proofErr w:type="spellEnd"/>
+      <w:r>
+        <w:rPr>
+          <w:rFonts w:ascii="Times New Roman" w:hAnsi="Times New Roman" w:cs="Times New Roman"/>
+        </w:rPr>
+        <w:t xml:space="preserve"> /Users/</w:t>
+      </w:r>
+      <w:proofErr w:type="spellStart"/>
+      <w:r>
+        <w:rPr>
+          <w:rFonts w:ascii="Times New Roman" w:hAnsi="Times New Roman" w:cs="Times New Roman"/>
+        </w:rPr>
+        <w:t>gregfinnegan</w:t>
+      </w:r>
+      <w:proofErr w:type="spellEnd"/>
+      <w:r>
+        <w:rPr>
+          <w:rFonts w:ascii="Times New Roman" w:hAnsi="Times New Roman" w:cs="Times New Roman"/>
+        </w:rPr>
+        <w:t>/Desktop/example1.png output</w:t>
+      </w:r>
       <w:bookmarkStart w:id="0" w:name="_GoBack"/>
       <w:bookmarkEnd w:id="0"/>
+    </w:p>
+    <w:p>
+      <w:pPr>
+        <w:pStyle w:val="ListParagraph"/>
+        <w:numPr>
+          <w:ilvl w:val="0"/>
+          <w:numId w:val="1"/>
+        </w:numPr>
+        <w:rPr>
+          <w:rFonts w:ascii="Times New Roman" w:hAnsi="Times New Roman" w:cs="Times New Roman"/>
+        </w:rPr>
+      </w:pPr>
+      <w:r>
+        <w:rPr>
+          <w:rFonts w:ascii="Times New Roman" w:hAnsi="Times New Roman" w:cs="Times New Roman"/>
+        </w:rPr>
+        <w:t xml:space="preserve">Using </w:t>
+      </w:r>
+      <w:proofErr w:type="spellStart"/>
+      <w:r>
+        <w:rPr>
+          <w:rFonts w:ascii="Times New Roman" w:hAnsi="Times New Roman" w:cs="Times New Roman"/>
+        </w:rPr>
+        <w:t>pytesseract</w:t>
+      </w:r>
+      <w:proofErr w:type="spellEnd"/>
+      <w:r>
+        <w:rPr>
+          <w:rFonts w:ascii="Times New Roman" w:hAnsi="Times New Roman" w:cs="Times New Roman"/>
+        </w:rPr>
+        <w:t xml:space="preserve"> </w:t>
+      </w:r>
+    </w:p>
+    <w:p>
+      <w:pPr>
+        <w:pStyle w:val="ListParagraph"/>
+        <w:numPr>
+          <w:ilvl w:val="1"/>
+          <w:numId w:val="1"/>
+        </w:numPr>
+        <w:rPr>
+          <w:rFonts w:ascii="Times New Roman" w:hAnsi="Times New Roman" w:cs="Times New Roman"/>
+        </w:rPr>
+      </w:pPr>
+      <w:r>
+        <w:rPr>
+          <w:rFonts w:ascii="Times New Roman" w:hAnsi="Times New Roman" w:cs="Times New Roman"/>
+        </w:rPr>
+        <w:t>/anaconda3/bin/python /Users/gregfinnegan/Desktop/ocr.py --image ///Users/</w:t>
+      </w:r>
+      <w:proofErr w:type="spellStart"/>
+      <w:r>
+        <w:rPr>
+          <w:rFonts w:ascii="Times New Roman" w:hAnsi="Times New Roman" w:cs="Times New Roman"/>
+        </w:rPr>
+        <w:t>gregfinnegan</w:t>
+      </w:r>
+      <w:proofErr w:type="spellEnd"/>
+      <w:r>
+        <w:rPr>
+          <w:rFonts w:ascii="Times New Roman" w:hAnsi="Times New Roman" w:cs="Times New Roman"/>
+        </w:rPr>
+        <w:t>/Desktop/example1.png</w:t>
+      </w:r>
+    </w:p>
+    <w:p>
+      <w:pPr>
+        <w:pStyle w:val="ListParagraph"/>
+        <w:numPr>
+          <w:ilvl w:val="0"/>
+          <w:numId w:val="1"/>
+        </w:numPr>
+        <w:rPr>
+          <w:rFonts w:ascii="Times New Roman" w:hAnsi="Times New Roman" w:cs="Times New Roman"/>
+        </w:rPr>
+      </w:pPr>
+      <w:r>
+        <w:rPr>
+          <w:rFonts w:ascii="Times New Roman" w:hAnsi="Times New Roman" w:cs="Times New Roman"/>
+        </w:rPr>
+        <w:t xml:space="preserve">There were </w:t>
+      </w:r>
+      <w:r>
+        <w:rPr>
+          <w:rFonts w:ascii="Times New Roman" w:hAnsi="Times New Roman" w:cs="Times New Roman"/>
+        </w:rPr>
+        <w:t>over</w:t>
+      </w:r>
+      <w:r>
+        <w:rPr>
+          <w:rFonts w:ascii="Times New Roman" w:hAnsi="Times New Roman" w:cs="Times New Roman"/>
+        </w:rPr>
+        <w:t xml:space="preserve"> 100 different i</w:t>
+      </w:r>
+      <w:r>
+        <w:rPr>
+          <w:rFonts w:ascii="Times New Roman" w:hAnsi="Times New Roman" w:cs="Times New Roman"/>
+        </w:rPr>
+        <w:t xml:space="preserve">ssues </w:t>
+      </w:r>
+    </w:p>
+    <w:p>
+      <w:pPr>
+        <w:pStyle w:val="ListParagraph"/>
+        <w:numPr>
+          <w:ilvl w:val="0"/>
+          <w:numId w:val="1"/>
+        </w:numPr>
+        <w:rPr>
+          <w:rFonts w:ascii="Times New Roman" w:hAnsi="Times New Roman" w:cs="Times New Roman"/>
+        </w:rPr>
+      </w:pPr>
+      <w:r>
+        <w:rPr>
+          <w:rFonts w:ascii="Times New Roman" w:hAnsi="Times New Roman" w:cs="Times New Roman"/>
+        </w:rPr>
+        <w:t xml:space="preserve"> /anaconda3/bin/python "/Users/</w:t>
+      </w:r>
+      <w:proofErr w:type="spellStart"/>
+      <w:r>
+        <w:rPr>
+          <w:rFonts w:ascii="Times New Roman" w:hAnsi="Times New Roman" w:cs="Times New Roman"/>
+        </w:rPr>
+        <w:t>gregfinnegan</w:t>
+      </w:r>
+      <w:proofErr w:type="spellEnd"/>
+      <w:r>
+        <w:rPr>
+          <w:rFonts w:ascii="Times New Roman" w:hAnsi="Times New Roman" w:cs="Times New Roman"/>
+        </w:rPr>
+        <w:t>/Desktop/OCR MAC VERSION 1 /ocr.py"</w:t>
+      </w:r>
     </w:p>
     <w:p/>
     <w:sectPr>

</xml_diff>